<commit_message>
modificacion de archivo word2
modificacion de word2
</commit_message>
<xml_diff>
--- a/comnados de redes.docx
+++ b/comnados de redes.docx
@@ -10,6 +10,7 @@
           <w:docPartUnique/>
         </w:docPartObj>
       </w:sdtPr>
+      <w:sdtEndPr/>
       <w:sdtContent>
         <w:p>
           <w:pPr>
@@ -96,6 +97,7 @@
               <w:rFonts w:ascii="Cambria" w:hAnsi="Cambria" w:cs="Times New Roman"/>
               <w:b/>
               <w:noProof/>
+              <w:lang w:eastAsia="es-PE"/>
             </w:rPr>
             <mc:AlternateContent>
               <mc:Choice Requires="wpg">
@@ -3533,7 +3535,9 @@
             <w:rPr>
               <w:rFonts w:ascii="Cambria" w:hAnsi="Cambria" w:cs="Times New Roman"/>
               <w:b/>
+              <w:noProof/>
               <w:sz w:val="24"/>
+              <w:lang w:eastAsia="es-PE"/>
             </w:rPr>
             <mc:AlternateContent>
               <mc:Choice Requires="wps">
@@ -5213,60 +5217,11 @@
           <w:b/>
         </w:rPr>
       </w:pPr>
-      <w:r>
-        <w:rPr>
-          <w:rFonts w:ascii="Arial" w:hAnsi="Arial" w:cs="Arial"/>
-          <w:b/>
-          <w:noProof/>
-          <w:lang w:eastAsia="es-PE"/>
-        </w:rPr>
-        <w:drawing>
-          <wp:inline distT="0" distB="0" distL="0" distR="0">
-            <wp:extent cx="3562350" cy="2183122"/>
-            <wp:effectExtent l="0" t="0" r="0" b="8255"/>
-            <wp:docPr id="51" name="Imagen 51"/>
-            <wp:cNvGraphicFramePr>
-              <a:graphicFrameLocks xmlns:a="http://schemas.openxmlformats.org/drawingml/2006/main" noChangeAspect="1"/>
-            </wp:cNvGraphicFramePr>
-            <a:graphic xmlns:a="http://schemas.openxmlformats.org/drawingml/2006/main">
-              <a:graphicData uri="http://schemas.openxmlformats.org/drawingml/2006/picture">
-                <pic:pic xmlns:pic="http://schemas.openxmlformats.org/drawingml/2006/picture">
-                  <pic:nvPicPr>
-                    <pic:cNvPr id="51" name="4E056B9.tmp"/>
-                    <pic:cNvPicPr/>
-                  </pic:nvPicPr>
-                  <pic:blipFill>
-                    <a:blip r:embed="rId23">
-                      <a:extLst>
-                        <a:ext uri="{28A0092B-C50C-407E-A947-70E740481C1C}">
-                          <a14:useLocalDpi xmlns:a14="http://schemas.microsoft.com/office/drawing/2010/main" val="0"/>
-                        </a:ext>
-                      </a:extLst>
-                    </a:blip>
-                    <a:stretch>
-                      <a:fillRect/>
-                    </a:stretch>
-                  </pic:blipFill>
-                  <pic:spPr>
-                    <a:xfrm>
-                      <a:off x="0" y="0"/>
-                      <a:ext cx="3575250" cy="2191027"/>
-                    </a:xfrm>
-                    <a:prstGeom prst="rect">
-                      <a:avLst/>
-                    </a:prstGeom>
-                  </pic:spPr>
-                </pic:pic>
-              </a:graphicData>
-            </a:graphic>
-          </wp:inline>
-        </w:drawing>
-      </w:r>
       <w:bookmarkStart w:id="0" w:name="_GoBack"/>
       <w:bookmarkEnd w:id="0"/>
     </w:p>
     <w:sectPr>
-      <w:footerReference w:type="default" r:id="rId24"/>
+      <w:footerReference w:type="default" r:id="rId23"/>
       <w:pgSz w:w="12240" w:h="15840" w:code="1"/>
       <w:pgMar w:top="1440" w:right="1440" w:bottom="1440" w:left="1440" w:header="708" w:footer="708" w:gutter="0"/>
       <w:cols w:space="708"/>
@@ -5429,7 +5384,7 @@
         <w:szCs w:val="26"/>
         <w:lang w:val="es-ES"/>
       </w:rPr>
-      <w:t>7</w:t>
+      <w:t>6</w:t>
     </w:r>
     <w:r>
       <w:rPr>
@@ -6437,7 +6392,7 @@
 </file>
 
 <file path=customXml/itemProps1.xml><?xml version="1.0" encoding="utf-8"?>
-<ds:datastoreItem xmlns:ds="http://schemas.openxmlformats.org/officeDocument/2006/customXml" ds:itemID="{D3007138-1649-42E5-A78C-81020448B5F8}">
+<ds:datastoreItem xmlns:ds="http://schemas.openxmlformats.org/officeDocument/2006/customXml" ds:itemID="{1DFA9205-C4E5-415E-8DEE-D7F8D620CDBC}">
   <ds:schemaRefs>
     <ds:schemaRef ds:uri="http://schemas.openxmlformats.org/officeDocument/2006/bibliography"/>
   </ds:schemaRefs>

</xml_diff>